<commit_message>
Atualizados descrições dos casos de uso 7, 8 e 9.
</commit_message>
<xml_diff>
--- a/Requisitos/Casos de Uso - Especificação a nivel de sistema/CSU07- Encerrar locação.docx
+++ b/Requisitos/Casos de Uso - Especificação a nivel de sistema/CSU07- Encerrar locação.docx
@@ -61,12 +61,12 @@
       <w:tblPr>
         <w:tblW w:w="0" w:type="auto"/>
         <w:tblBorders>
-          <w:top w:val="single" w:sz="4" w:space="0" w:color="auto"/>
-          <w:left w:val="single" w:sz="4" w:space="0" w:color="auto"/>
-          <w:bottom w:val="single" w:sz="4" w:space="0" w:color="auto"/>
-          <w:right w:val="single" w:sz="4" w:space="0" w:color="auto"/>
-          <w:insideH w:val="single" w:sz="4" w:space="0" w:color="auto"/>
-          <w:insideV w:val="single" w:sz="4" w:space="0" w:color="auto"/>
+          <w:top w:val="single" w:color="auto" w:sz="4" w:space="0"/>
+          <w:left w:val="single" w:color="auto" w:sz="4" w:space="0"/>
+          <w:bottom w:val="single" w:color="auto" w:sz="4" w:space="0"/>
+          <w:right w:val="single" w:color="auto" w:sz="4" w:space="0"/>
+          <w:insideH w:val="single" w:color="auto" w:sz="4" w:space="0"/>
+          <w:insideV w:val="single" w:color="auto" w:sz="4" w:space="0"/>
         </w:tblBorders>
         <w:tblLayout w:type="fixed"/>
         <w:tblCellMar>
@@ -84,11 +84,12 @@
           <w:tcPr>
             <w:tcW w:w="2905" w:type="dxa"/>
             <w:tcBorders>
-              <w:top w:val="single" w:sz="4" w:space="0" w:color="auto"/>
-              <w:left w:val="single" w:sz="4" w:space="0" w:color="auto"/>
-              <w:bottom w:val="single" w:sz="4" w:space="0" w:color="auto"/>
-              <w:right w:val="single" w:sz="4" w:space="0" w:color="auto"/>
+              <w:top w:val="single" w:color="auto" w:sz="4" w:space="0"/>
+              <w:left w:val="single" w:color="auto" w:sz="4" w:space="0"/>
+              <w:bottom w:val="single" w:color="auto" w:sz="4" w:space="0"/>
+              <w:right w:val="single" w:color="auto" w:sz="4" w:space="0"/>
             </w:tcBorders>
+            <w:tcMar/>
             <w:hideMark/>
           </w:tcPr>
           <w:p>
@@ -111,11 +112,12 @@
           <w:tcPr>
             <w:tcW w:w="7425" w:type="dxa"/>
             <w:tcBorders>
-              <w:top w:val="single" w:sz="4" w:space="0" w:color="auto"/>
-              <w:left w:val="single" w:sz="4" w:space="0" w:color="auto"/>
-              <w:bottom w:val="single" w:sz="4" w:space="0" w:color="auto"/>
-              <w:right w:val="single" w:sz="4" w:space="0" w:color="auto"/>
+              <w:top w:val="single" w:color="auto" w:sz="4" w:space="0"/>
+              <w:left w:val="single" w:color="auto" w:sz="4" w:space="0"/>
+              <w:bottom w:val="single" w:color="auto" w:sz="4" w:space="0"/>
+              <w:right w:val="single" w:color="auto" w:sz="4" w:space="0"/>
             </w:tcBorders>
+            <w:tcMar/>
             <w:hideMark/>
           </w:tcPr>
           <w:p>
@@ -142,11 +144,12 @@
           <w:tcPr>
             <w:tcW w:w="2905" w:type="dxa"/>
             <w:tcBorders>
-              <w:top w:val="single" w:sz="4" w:space="0" w:color="auto"/>
-              <w:left w:val="single" w:sz="4" w:space="0" w:color="auto"/>
-              <w:bottom w:val="single" w:sz="4" w:space="0" w:color="auto"/>
-              <w:right w:val="single" w:sz="4" w:space="0" w:color="auto"/>
+              <w:top w:val="single" w:color="auto" w:sz="4" w:space="0"/>
+              <w:left w:val="single" w:color="auto" w:sz="4" w:space="0"/>
+              <w:bottom w:val="single" w:color="auto" w:sz="4" w:space="0"/>
+              <w:right w:val="single" w:color="auto" w:sz="4" w:space="0"/>
             </w:tcBorders>
+            <w:tcMar/>
             <w:hideMark/>
           </w:tcPr>
           <w:p>
@@ -169,11 +172,12 @@
           <w:tcPr>
             <w:tcW w:w="7425" w:type="dxa"/>
             <w:tcBorders>
-              <w:top w:val="single" w:sz="4" w:space="0" w:color="auto"/>
-              <w:left w:val="single" w:sz="4" w:space="0" w:color="auto"/>
-              <w:bottom w:val="single" w:sz="4" w:space="0" w:color="auto"/>
-              <w:right w:val="single" w:sz="4" w:space="0" w:color="auto"/>
+              <w:top w:val="single" w:color="auto" w:sz="4" w:space="0"/>
+              <w:left w:val="single" w:color="auto" w:sz="4" w:space="0"/>
+              <w:bottom w:val="single" w:color="auto" w:sz="4" w:space="0"/>
+              <w:right w:val="single" w:color="auto" w:sz="4" w:space="0"/>
             </w:tcBorders>
+            <w:tcMar/>
             <w:hideMark/>
           </w:tcPr>
           <w:p>
@@ -195,11 +199,12 @@
           <w:tcPr>
             <w:tcW w:w="2905" w:type="dxa"/>
             <w:tcBorders>
-              <w:top w:val="single" w:sz="4" w:space="0" w:color="auto"/>
-              <w:left w:val="single" w:sz="4" w:space="0" w:color="auto"/>
-              <w:bottom w:val="single" w:sz="4" w:space="0" w:color="auto"/>
-              <w:right w:val="single" w:sz="4" w:space="0" w:color="auto"/>
+              <w:top w:val="single" w:color="auto" w:sz="4" w:space="0"/>
+              <w:left w:val="single" w:color="auto" w:sz="4" w:space="0"/>
+              <w:bottom w:val="single" w:color="auto" w:sz="4" w:space="0"/>
+              <w:right w:val="single" w:color="auto" w:sz="4" w:space="0"/>
             </w:tcBorders>
+            <w:tcMar/>
             <w:hideMark/>
           </w:tcPr>
           <w:p>
@@ -222,11 +227,12 @@
           <w:tcPr>
             <w:tcW w:w="7425" w:type="dxa"/>
             <w:tcBorders>
-              <w:top w:val="single" w:sz="4" w:space="0" w:color="auto"/>
-              <w:left w:val="single" w:sz="4" w:space="0" w:color="auto"/>
-              <w:bottom w:val="single" w:sz="4" w:space="0" w:color="auto"/>
-              <w:right w:val="single" w:sz="4" w:space="0" w:color="auto"/>
+              <w:top w:val="single" w:color="auto" w:sz="4" w:space="0"/>
+              <w:left w:val="single" w:color="auto" w:sz="4" w:space="0"/>
+              <w:bottom w:val="single" w:color="auto" w:sz="4" w:space="0"/>
+              <w:right w:val="single" w:color="auto" w:sz="4" w:space="0"/>
             </w:tcBorders>
+            <w:tcMar/>
             <w:hideMark/>
           </w:tcPr>
           <w:p>
@@ -248,11 +254,12 @@
           <w:tcPr>
             <w:tcW w:w="2905" w:type="dxa"/>
             <w:tcBorders>
-              <w:top w:val="single" w:sz="4" w:space="0" w:color="auto"/>
-              <w:left w:val="single" w:sz="4" w:space="0" w:color="auto"/>
-              <w:bottom w:val="single" w:sz="4" w:space="0" w:color="auto"/>
-              <w:right w:val="single" w:sz="4" w:space="0" w:color="auto"/>
+              <w:top w:val="single" w:color="auto" w:sz="4" w:space="0"/>
+              <w:left w:val="single" w:color="auto" w:sz="4" w:space="0"/>
+              <w:bottom w:val="single" w:color="auto" w:sz="4" w:space="0"/>
+              <w:right w:val="single" w:color="auto" w:sz="4" w:space="0"/>
             </w:tcBorders>
+            <w:tcMar/>
             <w:hideMark/>
           </w:tcPr>
           <w:p>
@@ -275,11 +282,12 @@
           <w:tcPr>
             <w:tcW w:w="7425" w:type="dxa"/>
             <w:tcBorders>
-              <w:top w:val="single" w:sz="4" w:space="0" w:color="auto"/>
-              <w:left w:val="single" w:sz="4" w:space="0" w:color="auto"/>
-              <w:bottom w:val="single" w:sz="4" w:space="0" w:color="auto"/>
-              <w:right w:val="single" w:sz="4" w:space="0" w:color="auto"/>
+              <w:top w:val="single" w:color="auto" w:sz="4" w:space="0"/>
+              <w:left w:val="single" w:color="auto" w:sz="4" w:space="0"/>
+              <w:bottom w:val="single" w:color="auto" w:sz="4" w:space="0"/>
+              <w:right w:val="single" w:color="auto" w:sz="4" w:space="0"/>
             </w:tcBorders>
+            <w:tcMar/>
             <w:hideMark/>
           </w:tcPr>
           <w:p>
@@ -304,11 +312,12 @@
           <w:tcPr>
             <w:tcW w:w="2905" w:type="dxa"/>
             <w:tcBorders>
-              <w:top w:val="single" w:sz="4" w:space="0" w:color="auto"/>
-              <w:left w:val="single" w:sz="4" w:space="0" w:color="auto"/>
-              <w:bottom w:val="single" w:sz="4" w:space="0" w:color="auto"/>
-              <w:right w:val="single" w:sz="4" w:space="0" w:color="auto"/>
+              <w:top w:val="single" w:color="auto" w:sz="4" w:space="0"/>
+              <w:left w:val="single" w:color="auto" w:sz="4" w:space="0"/>
+              <w:bottom w:val="single" w:color="auto" w:sz="4" w:space="0"/>
+              <w:right w:val="single" w:color="auto" w:sz="4" w:space="0"/>
             </w:tcBorders>
+            <w:tcMar/>
             <w:hideMark/>
           </w:tcPr>
           <w:p>
@@ -331,11 +340,12 @@
           <w:tcPr>
             <w:tcW w:w="7425" w:type="dxa"/>
             <w:tcBorders>
-              <w:top w:val="single" w:sz="4" w:space="0" w:color="auto"/>
-              <w:left w:val="single" w:sz="4" w:space="0" w:color="auto"/>
-              <w:bottom w:val="single" w:sz="4" w:space="0" w:color="auto"/>
-              <w:right w:val="single" w:sz="4" w:space="0" w:color="auto"/>
+              <w:top w:val="single" w:color="auto" w:sz="4" w:space="0"/>
+              <w:left w:val="single" w:color="auto" w:sz="4" w:space="0"/>
+              <w:bottom w:val="single" w:color="auto" w:sz="4" w:space="0"/>
+              <w:right w:val="single" w:color="auto" w:sz="4" w:space="0"/>
             </w:tcBorders>
+            <w:tcMar/>
             <w:hideMark/>
           </w:tcPr>
           <w:p>
@@ -375,11 +385,12 @@
           <w:tcPr>
             <w:tcW w:w="2905" w:type="dxa"/>
             <w:tcBorders>
-              <w:top w:val="single" w:sz="4" w:space="0" w:color="auto"/>
-              <w:left w:val="single" w:sz="4" w:space="0" w:color="auto"/>
-              <w:bottom w:val="single" w:sz="4" w:space="0" w:color="auto"/>
-              <w:right w:val="single" w:sz="4" w:space="0" w:color="auto"/>
+              <w:top w:val="single" w:color="auto" w:sz="4" w:space="0"/>
+              <w:left w:val="single" w:color="auto" w:sz="4" w:space="0"/>
+              <w:bottom w:val="single" w:color="auto" w:sz="4" w:space="0"/>
+              <w:right w:val="single" w:color="auto" w:sz="4" w:space="0"/>
             </w:tcBorders>
+            <w:tcMar/>
             <w:hideMark/>
           </w:tcPr>
           <w:p>
@@ -402,11 +413,12 @@
           <w:tcPr>
             <w:tcW w:w="7425" w:type="dxa"/>
             <w:tcBorders>
-              <w:top w:val="single" w:sz="4" w:space="0" w:color="auto"/>
-              <w:left w:val="single" w:sz="4" w:space="0" w:color="auto"/>
-              <w:bottom w:val="single" w:sz="4" w:space="0" w:color="auto"/>
-              <w:right w:val="single" w:sz="4" w:space="0" w:color="auto"/>
+              <w:top w:val="single" w:color="auto" w:sz="4" w:space="0"/>
+              <w:left w:val="single" w:color="auto" w:sz="4" w:space="0"/>
+              <w:bottom w:val="single" w:color="auto" w:sz="4" w:space="0"/>
+              <w:right w:val="single" w:color="auto" w:sz="4" w:space="0"/>
             </w:tcBorders>
+            <w:tcMar/>
             <w:hideMark/>
           </w:tcPr>
           <w:p>
@@ -434,11 +446,12 @@
             <w:tcW w:w="10330" w:type="dxa"/>
             <w:gridSpan w:val="2"/>
             <w:tcBorders>
-              <w:top w:val="single" w:sz="4" w:space="0" w:color="auto"/>
-              <w:left w:val="single" w:sz="4" w:space="0" w:color="auto"/>
-              <w:bottom w:val="single" w:sz="4" w:space="0" w:color="auto"/>
-              <w:right w:val="single" w:sz="4" w:space="0" w:color="auto"/>
+              <w:top w:val="single" w:color="auto" w:sz="4" w:space="0"/>
+              <w:left w:val="single" w:color="auto" w:sz="4" w:space="0"/>
+              <w:bottom w:val="single" w:color="auto" w:sz="4" w:space="0"/>
+              <w:right w:val="single" w:color="auto" w:sz="4" w:space="0"/>
             </w:tcBorders>
+            <w:tcMar/>
             <w:hideMark/>
           </w:tcPr>
           <w:p>
@@ -466,11 +479,12 @@
             <w:tcW w:w="10330" w:type="dxa"/>
             <w:gridSpan w:val="2"/>
             <w:tcBorders>
-              <w:top w:val="single" w:sz="4" w:space="0" w:color="auto"/>
-              <w:left w:val="single" w:sz="4" w:space="0" w:color="auto"/>
-              <w:bottom w:val="single" w:sz="4" w:space="0" w:color="auto"/>
-              <w:right w:val="single" w:sz="4" w:space="0" w:color="auto"/>
+              <w:top w:val="single" w:color="auto" w:sz="4" w:space="0"/>
+              <w:left w:val="single" w:color="auto" w:sz="4" w:space="0"/>
+              <w:bottom w:val="single" w:color="auto" w:sz="4" w:space="0"/>
+              <w:right w:val="single" w:color="auto" w:sz="4" w:space="0"/>
             </w:tcBorders>
+            <w:tcMar/>
             <w:hideMark/>
           </w:tcPr>
           <w:p>
@@ -489,7 +503,35 @@
                 <w:sz w:val="28"/>
                 <w:szCs w:val="28"/>
               </w:rPr>
-              <w:t>Ator seleciona um imóvel da tela inicial (</w:t>
+              <w:t xml:space="preserve">Ator </w:t>
+            </w:r>
+            <w:r>
+              <w:rPr>
+                <w:sz w:val="28"/>
+                <w:szCs w:val="28"/>
+              </w:rPr>
+              <w:t>aperta o botão “Encerrar locação” do</w:t>
+            </w:r>
+            <w:r>
+              <w:rPr>
+                <w:sz w:val="28"/>
+                <w:szCs w:val="28"/>
+              </w:rPr>
+              <w:t xml:space="preserve"> imóvel da tela inicial</w:t>
+            </w:r>
+            <w:r>
+              <w:rPr>
+                <w:sz w:val="28"/>
+                <w:szCs w:val="28"/>
+              </w:rPr>
+              <w:t xml:space="preserve"> que deseja encerrar locação</w:t>
+            </w:r>
+            <w:r>
+              <w:rPr>
+                <w:sz w:val="28"/>
+                <w:szCs w:val="28"/>
+              </w:rPr>
+              <w:t xml:space="preserve"> (</w:t>
             </w:r>
             <w:r>
               <w:rPr>
@@ -498,14 +540,6 @@
                 <w:szCs w:val="28"/>
               </w:rPr>
               <w:t>Tela 02</w:t>
-            </w:r>
-            <w:r>
-              <w:rPr>
-                <w:color w:val="FF0000"/>
-                <w:sz w:val="28"/>
-                <w:szCs w:val="28"/>
-              </w:rPr>
-              <w:t xml:space="preserve"> - TelaInicialProprietário</w:t>
             </w:r>
             <w:r>
               <w:rPr>
@@ -531,7 +565,70 @@
                 <w:sz w:val="28"/>
                 <w:szCs w:val="28"/>
               </w:rPr>
-              <w:t>Ator aperta o botão “Desalugar” da tela de informação do imóvel (</w:t>
+              <w:t xml:space="preserve">Ator </w:t>
+            </w:r>
+            <w:r>
+              <w:rPr>
+                <w:sz w:val="28"/>
+                <w:szCs w:val="28"/>
+              </w:rPr>
+              <w:t xml:space="preserve">descreve o motivo de encerramento de aluguel </w:t>
+            </w:r>
+            <w:r>
+              <w:rPr>
+                <w:sz w:val="28"/>
+                <w:szCs w:val="28"/>
+              </w:rPr>
+              <w:t>n</w:t>
+            </w:r>
+            <w:r>
+              <w:rPr>
+                <w:sz w:val="28"/>
+                <w:szCs w:val="28"/>
+              </w:rPr>
+              <w:t>a</w:t>
+            </w:r>
+            <w:r>
+              <w:rPr>
+                <w:sz w:val="28"/>
+                <w:szCs w:val="28"/>
+              </w:rPr>
+              <w:t xml:space="preserve"> caixa no campo de descrever o motivo do encerramento da</w:t>
+            </w:r>
+            <w:r>
+              <w:rPr>
+                <w:sz w:val="28"/>
+                <w:szCs w:val="28"/>
+              </w:rPr>
+              <w:t xml:space="preserve"> </w:t>
+            </w:r>
+            <w:r>
+              <w:rPr>
+                <w:sz w:val="28"/>
+                <w:szCs w:val="28"/>
+              </w:rPr>
+              <w:t>tela</w:t>
+            </w:r>
+            <w:r>
+              <w:rPr>
+                <w:sz w:val="28"/>
+                <w:szCs w:val="28"/>
+              </w:rPr>
+              <w:t xml:space="preserve"> de desalugar imóvel</w:t>
+            </w:r>
+            <w:r>
+              <w:rPr>
+                <w:sz w:val="28"/>
+                <w:szCs w:val="28"/>
+              </w:rPr>
+              <w:t xml:space="preserve"> </w:t>
+            </w:r>
+            <w:r>
+              <w:rPr>
+                <w:sz w:val="28"/>
+                <w:szCs w:val="28"/>
+              </w:rPr>
+              <w:t>(</w:t>
             </w:r>
             <w:r>
               <w:rPr>
@@ -539,7 +636,7 @@
                 <w:sz w:val="28"/>
                 <w:szCs w:val="28"/>
               </w:rPr>
-              <w:t>Tela 04</w:t>
+              <w:t>T</w:t>
             </w:r>
             <w:r>
               <w:rPr>
@@ -547,7 +644,7 @@
                 <w:sz w:val="28"/>
                 <w:szCs w:val="28"/>
               </w:rPr>
-              <w:t xml:space="preserve"> - TelaInformaçõesImóvelAlugadoProprietario</w:t>
+              <w:t>ela 13</w:t>
             </w:r>
             <w:r>
               <w:rPr>
@@ -569,7 +666,28 @@
                 <w:sz w:val="28"/>
                 <w:szCs w:val="28"/>
               </w:rPr>
-              <w:t>3.  Ator marca a opção de “Não há pendências” (</w:t>
+              <w:t xml:space="preserve">3.  </w:t>
+            </w:r>
+            <w:r>
+              <w:rPr>
+                <w:sz w:val="28"/>
+                <w:szCs w:val="28"/>
+              </w:rPr>
+              <w:t xml:space="preserve">Ator aperta o botão “Encerrar locação” </w:t>
+            </w:r>
+            <w:r>
+              <w:rPr>
+                <w:sz w:val="28"/>
+                <w:szCs w:val="28"/>
+              </w:rPr>
+              <w:t>da tela de desalugar imóvel</w:t>
+            </w:r>
+            <w:r>
+              <w:rPr>
+                <w:sz w:val="28"/>
+                <w:szCs w:val="28"/>
+              </w:rPr>
+              <w:t xml:space="preserve"> (</w:t>
             </w:r>
             <w:r>
               <w:rPr>
@@ -577,7 +695,43 @@
                 <w:sz w:val="28"/>
                 <w:szCs w:val="28"/>
               </w:rPr>
-              <w:t>Tela 12</w:t>
+              <w:t>Tela 13</w:t>
+            </w:r>
+            <w:r>
+              <w:rPr>
+                <w:sz w:val="28"/>
+                <w:szCs w:val="28"/>
+              </w:rPr>
+              <w:t>).</w:t>
+            </w:r>
+          </w:p>
+          <w:p>
+            <w:pPr>
+              <w:rPr>
+                <w:sz w:val="28"/>
+                <w:szCs w:val="28"/>
+              </w:rPr>
+            </w:pPr>
+            <w:r>
+              <w:rPr>
+                <w:sz w:val="28"/>
+                <w:szCs w:val="28"/>
+              </w:rPr>
+              <w:t>4. Ator confirma que quer realmente encerrar a locação</w:t>
+            </w:r>
+            <w:r>
+              <w:rPr>
+                <w:sz w:val="28"/>
+                <w:szCs w:val="28"/>
+              </w:rPr>
+              <w:t xml:space="preserve"> apertando o botão “Encerrar locação” da janela de confirmação de encerramento de aluguel</w:t>
+            </w:r>
+            <w:r>
+              <w:rPr>
+                <w:sz w:val="28"/>
+                <w:szCs w:val="28"/>
+              </w:rPr>
+              <w:t xml:space="preserve"> (</w:t>
             </w:r>
             <w:r>
               <w:rPr>
@@ -585,7 +739,7 @@
                 <w:sz w:val="28"/>
                 <w:szCs w:val="28"/>
               </w:rPr>
-              <w:t xml:space="preserve"> - </w:t>
+              <w:t>Janela 0</w:t>
             </w:r>
             <w:r>
               <w:rPr>
@@ -593,7 +747,7 @@
                 <w:sz w:val="28"/>
                 <w:szCs w:val="28"/>
               </w:rPr>
-              <w:t>VisualizarContrato</w:t>
+              <w:t>5</w:t>
             </w:r>
             <w:r>
               <w:rPr>
@@ -615,7 +769,28 @@
                 <w:sz w:val="28"/>
                 <w:szCs w:val="28"/>
               </w:rPr>
-              <w:t>4. Ator aperta no botão “Desalugar” (</w:t>
+              <w:t xml:space="preserve">5. </w:t>
+            </w:r>
+            <w:r>
+              <w:rPr>
+                <w:sz w:val="28"/>
+                <w:szCs w:val="28"/>
+              </w:rPr>
+              <w:t xml:space="preserve">É exibida uma janela informando </w:t>
+            </w:r>
+            <w:r>
+              <w:rPr>
+                <w:sz w:val="28"/>
+                <w:szCs w:val="28"/>
+              </w:rPr>
+              <w:t>que o encerramento de aluguel foi realizado.</w:t>
+            </w:r>
+            <w:r>
+              <w:rPr>
+                <w:sz w:val="28"/>
+                <w:szCs w:val="28"/>
+              </w:rPr>
+              <w:t xml:space="preserve"> (</w:t>
             </w:r>
             <w:r>
               <w:rPr>
@@ -623,30 +798,14 @@
                 <w:sz w:val="28"/>
                 <w:szCs w:val="28"/>
               </w:rPr>
-              <w:t>Tela 12</w:t>
-            </w:r>
-            <w:r>
-              <w:rPr>
-                <w:color w:val="FF0000"/>
-                <w:sz w:val="28"/>
-                <w:szCs w:val="28"/>
-              </w:rPr>
-              <w:t xml:space="preserve"> - </w:t>
-            </w:r>
-            <w:r>
-              <w:rPr>
-                <w:color w:val="FF0000"/>
-                <w:sz w:val="28"/>
-                <w:szCs w:val="28"/>
-              </w:rPr>
-              <w:t>VisualizarContrato</w:t>
-            </w:r>
-            <w:r>
-              <w:rPr>
-                <w:sz w:val="28"/>
-                <w:szCs w:val="28"/>
-              </w:rPr>
-              <w:t>).</w:t>
+              <w:t>Janela 06</w:t>
+            </w:r>
+            <w:r>
+              <w:rPr>
+                <w:sz w:val="28"/>
+                <w:szCs w:val="28"/>
+              </w:rPr>
+              <w:t>)</w:t>
             </w:r>
           </w:p>
         </w:tc>
@@ -660,27 +819,28 @@
             <w:tcW w:w="10330" w:type="dxa"/>
             <w:gridSpan w:val="2"/>
             <w:tcBorders>
-              <w:top w:val="single" w:sz="4" w:space="0" w:color="auto"/>
-              <w:left w:val="single" w:sz="4" w:space="0" w:color="auto"/>
-              <w:bottom w:val="single" w:sz="4" w:space="0" w:color="auto"/>
-              <w:right w:val="single" w:sz="4" w:space="0" w:color="auto"/>
+              <w:top w:val="single" w:color="auto" w:sz="4" w:space="0"/>
+              <w:left w:val="single" w:color="auto" w:sz="4" w:space="0"/>
+              <w:bottom w:val="single" w:color="auto" w:sz="4" w:space="0"/>
+              <w:right w:val="single" w:color="auto" w:sz="4" w:space="0"/>
             </w:tcBorders>
+            <w:tcMar/>
             <w:hideMark/>
           </w:tcPr>
           <w:p>
             <w:pPr>
               <w:pStyle w:val="Ttulo2"/>
               <w:rPr>
-                <w:b/>
-                <w:bCs/>
+                <w:b w:val="1"/>
+                <w:bCs w:val="1"/>
               </w:rPr>
             </w:pPr>
             <w:r>
               <w:rPr>
-                <w:b/>
-                <w:bCs/>
-              </w:rPr>
-              <w:t>Fluxo de exceção</w:t>
+                <w:b w:val="1"/>
+                <w:bCs w:val="1"/>
+              </w:rPr>
+              <w:t>Fluxo alternativo</w:t>
             </w:r>
           </w:p>
         </w:tc>
@@ -694,352 +854,89 @@
             <w:tcW w:w="10330" w:type="dxa"/>
             <w:gridSpan w:val="2"/>
             <w:tcBorders>
-              <w:top w:val="single" w:sz="4" w:space="0" w:color="auto"/>
-              <w:left w:val="single" w:sz="4" w:space="0" w:color="auto"/>
-              <w:bottom w:val="single" w:sz="4" w:space="0" w:color="auto"/>
-              <w:right w:val="single" w:sz="4" w:space="0" w:color="auto"/>
+              <w:top w:val="single" w:color="auto" w:sz="4" w:space="0"/>
+              <w:left w:val="single" w:color="auto" w:sz="4" w:space="0"/>
+              <w:bottom w:val="single" w:color="auto" w:sz="4" w:space="0"/>
+              <w:right w:val="single" w:color="auto" w:sz="4" w:space="0"/>
             </w:tcBorders>
+            <w:tcMar/>
             <w:hideMark/>
           </w:tcPr>
           <w:p>
-            <w:r>
-              <w:t>Linha 3. Ator descreve a pendência no caixa de texto indicada.</w:t>
-            </w:r>
-          </w:p>
-        </w:tc>
-      </w:tr>
-    </w:tbl>
-    <w:p>
-      <w:pPr>
-        <w:rPr>
-          <w:b/>
-          <w:bCs/>
-          <w:sz w:val="28"/>
-          <w:szCs w:val="28"/>
-        </w:rPr>
-      </w:pPr>
-    </w:p>
-    <w:tbl>
-      <w:tblPr>
-        <w:tblW w:w="0" w:type="auto"/>
-        <w:tblBorders>
-          <w:top w:val="single" w:sz="4" w:space="0" w:color="auto"/>
-          <w:left w:val="single" w:sz="4" w:space="0" w:color="auto"/>
-          <w:bottom w:val="single" w:sz="4" w:space="0" w:color="auto"/>
-          <w:right w:val="single" w:sz="4" w:space="0" w:color="auto"/>
-          <w:insideH w:val="single" w:sz="4" w:space="0" w:color="auto"/>
-          <w:insideV w:val="single" w:sz="4" w:space="0" w:color="auto"/>
-        </w:tblBorders>
-        <w:tblLook w:val="04A0" w:firstRow="1" w:lastRow="0" w:firstColumn="1" w:lastColumn="0" w:noHBand="0" w:noVBand="1"/>
-      </w:tblPr>
-      <w:tblGrid>
-        <w:gridCol w:w="2902"/>
-        <w:gridCol w:w="7292"/>
-      </w:tblGrid>
-      <w:tr>
-        <w:trPr>
-          <w:trHeight w:val="300"/>
-        </w:trPr>
-        <w:tc>
-          <w:tcPr>
-            <w:tcW w:w="2905" w:type="dxa"/>
-            <w:tcBorders>
-              <w:top w:val="single" w:sz="4" w:space="0" w:color="auto"/>
-              <w:left w:val="single" w:sz="4" w:space="0" w:color="auto"/>
-              <w:bottom w:val="single" w:sz="4" w:space="0" w:color="auto"/>
-              <w:right w:val="single" w:sz="4" w:space="0" w:color="auto"/>
-            </w:tcBorders>
-          </w:tcPr>
-          <w:p>
             <w:pPr>
               <w:rPr>
-                <w:b/>
-                <w:bCs/>
-                <w:sz w:val="28"/>
-                <w:szCs w:val="28"/>
+                <w:color w:val="FF0000"/>
+                <w:sz w:val="28"/>
+                <w:szCs w:val="28"/>
+                <w:u w:val="single"/>
               </w:rPr>
             </w:pPr>
             <w:r>
               <w:rPr>
-                <w:b/>
-                <w:bCs/>
-                <w:sz w:val="28"/>
-                <w:szCs w:val="28"/>
-              </w:rPr>
-              <w:t>Importância</w:t>
-            </w:r>
-          </w:p>
-        </w:tc>
-        <w:tc>
-          <w:tcPr>
-            <w:tcW w:w="7425" w:type="dxa"/>
-            <w:tcBorders>
-              <w:top w:val="single" w:sz="4" w:space="0" w:color="auto"/>
-              <w:left w:val="single" w:sz="4" w:space="0" w:color="auto"/>
-              <w:bottom w:val="single" w:sz="4" w:space="0" w:color="auto"/>
-              <w:right w:val="single" w:sz="4" w:space="0" w:color="auto"/>
-            </w:tcBorders>
-          </w:tcPr>
+                <w:sz w:val="28"/>
+                <w:szCs w:val="28"/>
+              </w:rPr>
+              <w:t>Linha 2</w:t>
+            </w:r>
+            <w:r>
+              <w:rPr>
+                <w:sz w:val="28"/>
+                <w:szCs w:val="28"/>
+              </w:rPr>
+              <w:t xml:space="preserve">: </w:t>
+            </w:r>
+            <w:r>
+              <w:rPr>
+                <w:sz w:val="28"/>
+                <w:szCs w:val="28"/>
+              </w:rPr>
+              <w:t>O ator aperta no botão “voltar”</w:t>
+            </w:r>
+            <w:r>
+              <w:rPr>
+                <w:sz w:val="28"/>
+                <w:szCs w:val="28"/>
+              </w:rPr>
+              <w:t xml:space="preserve">, volta para a </w:t>
+            </w:r>
+            <w:r>
+              <w:rPr>
+                <w:color w:val="FF0000"/>
+                <w:sz w:val="28"/>
+                <w:szCs w:val="28"/>
+              </w:rPr>
+              <w:t xml:space="preserve">Tela 02 </w:t>
+            </w:r>
+          </w:p>
           <w:p>
             <w:pPr>
-              <w:pStyle w:val="Ttulo1"/>
-              <w:rPr>
-                <w:b w:val="0"/>
+              <w:rPr>
+                <w:color w:val="FF0000"/>
+                <w:sz w:val="28"/>
+                <w:szCs w:val="28"/>
+                <w:u w:val="single"/>
               </w:rPr>
             </w:pPr>
             <w:r>
               <w:rPr>
-                <w:b w:val="0"/>
-              </w:rPr>
-              <w:t>25 (</w:t>
-            </w:r>
-            <w:r>
-              <w:t>Risco Baixo e Prioridade Baixa)</w:t>
-            </w:r>
-          </w:p>
-        </w:tc>
-      </w:tr>
-      <w:tr>
-        <w:trPr>
-          <w:trHeight w:val="300"/>
-        </w:trPr>
-        <w:tc>
-          <w:tcPr>
-            <w:tcW w:w="2905" w:type="dxa"/>
-            <w:tcBorders>
-              <w:top w:val="single" w:sz="4" w:space="0" w:color="auto"/>
-              <w:left w:val="single" w:sz="4" w:space="0" w:color="auto"/>
-              <w:bottom w:val="single" w:sz="4" w:space="0" w:color="auto"/>
-              <w:right w:val="single" w:sz="4" w:space="0" w:color="auto"/>
-            </w:tcBorders>
-          </w:tcPr>
-          <w:p>
-            <w:pPr>
-              <w:rPr>
-                <w:b/>
-                <w:bCs/>
-                <w:sz w:val="28"/>
-                <w:szCs w:val="28"/>
-              </w:rPr>
-            </w:pPr>
-            <w:r>
-              <w:rPr>
-                <w:b/>
-                <w:bCs/>
-                <w:sz w:val="28"/>
-                <w:szCs w:val="28"/>
-              </w:rPr>
-              <w:t>Sumário</w:t>
-            </w:r>
-          </w:p>
-        </w:tc>
-        <w:tc>
-          <w:tcPr>
-            <w:tcW w:w="7425" w:type="dxa"/>
-            <w:tcBorders>
-              <w:top w:val="single" w:sz="4" w:space="0" w:color="auto"/>
-              <w:left w:val="single" w:sz="4" w:space="0" w:color="auto"/>
-              <w:bottom w:val="single" w:sz="4" w:space="0" w:color="auto"/>
-              <w:right w:val="single" w:sz="4" w:space="0" w:color="auto"/>
-            </w:tcBorders>
-          </w:tcPr>
-          <w:p>
-            <w:pPr>
-              <w:rPr>
-                <w:sz w:val="28"/>
-                <w:szCs w:val="28"/>
-              </w:rPr>
-            </w:pPr>
-            <w:r>
-              <w:rPr>
-                <w:sz w:val="28"/>
-                <w:szCs w:val="28"/>
-              </w:rPr>
-              <w:t>O proprietário aluga imóvel.</w:t>
-            </w:r>
-          </w:p>
-        </w:tc>
-      </w:tr>
-      <w:tr>
-        <w:trPr>
-          <w:trHeight w:val="300"/>
-        </w:trPr>
-        <w:tc>
-          <w:tcPr>
-            <w:tcW w:w="2905" w:type="dxa"/>
-            <w:tcBorders>
-              <w:top w:val="single" w:sz="4" w:space="0" w:color="auto"/>
-              <w:left w:val="single" w:sz="4" w:space="0" w:color="auto"/>
-              <w:bottom w:val="single" w:sz="4" w:space="0" w:color="auto"/>
-              <w:right w:val="single" w:sz="4" w:space="0" w:color="auto"/>
-            </w:tcBorders>
-          </w:tcPr>
-          <w:p>
-            <w:pPr>
-              <w:rPr>
-                <w:b/>
-                <w:bCs/>
-                <w:sz w:val="28"/>
-                <w:szCs w:val="28"/>
-              </w:rPr>
-            </w:pPr>
-            <w:r>
-              <w:rPr>
-                <w:b/>
-                <w:bCs/>
-                <w:sz w:val="28"/>
-                <w:szCs w:val="28"/>
-              </w:rPr>
-              <w:t>Ator Primário</w:t>
-            </w:r>
-          </w:p>
-        </w:tc>
-        <w:tc>
-          <w:tcPr>
-            <w:tcW w:w="7425" w:type="dxa"/>
-            <w:tcBorders>
-              <w:top w:val="single" w:sz="4" w:space="0" w:color="auto"/>
-              <w:left w:val="single" w:sz="4" w:space="0" w:color="auto"/>
-              <w:bottom w:val="single" w:sz="4" w:space="0" w:color="auto"/>
-              <w:right w:val="single" w:sz="4" w:space="0" w:color="auto"/>
-            </w:tcBorders>
-          </w:tcPr>
-          <w:p>
-            <w:pPr>
-              <w:spacing w:line="259" w:lineRule="auto"/>
-              <w:rPr>
-                <w:sz w:val="28"/>
-                <w:szCs w:val="28"/>
-              </w:rPr>
-            </w:pPr>
-            <w:r>
-              <w:rPr>
-                <w:sz w:val="28"/>
-                <w:szCs w:val="28"/>
-              </w:rPr>
-              <w:t>Proprietário</w:t>
-            </w:r>
-          </w:p>
-        </w:tc>
-      </w:tr>
-      <w:tr>
-        <w:trPr>
-          <w:trHeight w:val="300"/>
-        </w:trPr>
-        <w:tc>
-          <w:tcPr>
-            <w:tcW w:w="2905" w:type="dxa"/>
-            <w:tcBorders>
-              <w:top w:val="single" w:sz="4" w:space="0" w:color="auto"/>
-              <w:left w:val="single" w:sz="4" w:space="0" w:color="auto"/>
-              <w:bottom w:val="single" w:sz="4" w:space="0" w:color="auto"/>
-              <w:right w:val="single" w:sz="4" w:space="0" w:color="auto"/>
-            </w:tcBorders>
-          </w:tcPr>
-          <w:p>
-            <w:pPr>
-              <w:rPr>
-                <w:b/>
-                <w:bCs/>
-                <w:sz w:val="28"/>
-                <w:szCs w:val="28"/>
-              </w:rPr>
-            </w:pPr>
-            <w:r>
-              <w:rPr>
-                <w:b/>
-                <w:bCs/>
-                <w:sz w:val="28"/>
-                <w:szCs w:val="28"/>
-              </w:rPr>
-              <w:t>Ator Secundário</w:t>
-            </w:r>
-          </w:p>
-        </w:tc>
-        <w:tc>
-          <w:tcPr>
-            <w:tcW w:w="7425" w:type="dxa"/>
-            <w:tcBorders>
-              <w:top w:val="single" w:sz="4" w:space="0" w:color="auto"/>
-              <w:left w:val="single" w:sz="4" w:space="0" w:color="auto"/>
-              <w:bottom w:val="single" w:sz="4" w:space="0" w:color="auto"/>
-              <w:right w:val="single" w:sz="4" w:space="0" w:color="auto"/>
-            </w:tcBorders>
-          </w:tcPr>
-          <w:p>
-            <w:pPr>
-              <w:rPr>
-                <w:sz w:val="28"/>
-                <w:szCs w:val="28"/>
-              </w:rPr>
-            </w:pPr>
-            <w:r>
-              <w:rPr>
-                <w:sz w:val="28"/>
-                <w:szCs w:val="28"/>
-              </w:rPr>
-              <w:t>-</w:t>
-            </w:r>
-          </w:p>
-        </w:tc>
-      </w:tr>
-      <w:tr>
-        <w:trPr>
-          <w:trHeight w:val="300"/>
-        </w:trPr>
-        <w:tc>
-          <w:tcPr>
-            <w:tcW w:w="2905" w:type="dxa"/>
-            <w:tcBorders>
-              <w:top w:val="single" w:sz="4" w:space="0" w:color="auto"/>
-              <w:left w:val="single" w:sz="4" w:space="0" w:color="auto"/>
-              <w:bottom w:val="single" w:sz="4" w:space="0" w:color="auto"/>
-              <w:right w:val="single" w:sz="4" w:space="0" w:color="auto"/>
-            </w:tcBorders>
-          </w:tcPr>
-          <w:p>
-            <w:pPr>
-              <w:rPr>
-                <w:b/>
-                <w:bCs/>
-                <w:sz w:val="28"/>
-                <w:szCs w:val="28"/>
-              </w:rPr>
-            </w:pPr>
-            <w:r>
-              <w:rPr>
-                <w:b/>
-                <w:bCs/>
-                <w:sz w:val="28"/>
-                <w:szCs w:val="28"/>
-              </w:rPr>
-              <w:t>Pré-Condição</w:t>
-            </w:r>
-          </w:p>
-        </w:tc>
-        <w:tc>
-          <w:tcPr>
-            <w:tcW w:w="7425" w:type="dxa"/>
-            <w:tcBorders>
-              <w:top w:val="single" w:sz="4" w:space="0" w:color="auto"/>
-              <w:left w:val="single" w:sz="4" w:space="0" w:color="auto"/>
-              <w:bottom w:val="single" w:sz="4" w:space="0" w:color="auto"/>
-              <w:right w:val="single" w:sz="4" w:space="0" w:color="auto"/>
-            </w:tcBorders>
-          </w:tcPr>
-          <w:p>
-            <w:pPr>
-              <w:rPr>
-                <w:sz w:val="28"/>
-                <w:szCs w:val="28"/>
-              </w:rPr>
-            </w:pPr>
-            <w:r>
-              <w:rPr>
-                <w:sz w:val="28"/>
-                <w:szCs w:val="28"/>
-              </w:rPr>
-              <w:t xml:space="preserve">O proprietário fez a autenticação no sistema conforme </w:t>
+                <w:sz w:val="28"/>
+                <w:szCs w:val="28"/>
+              </w:rPr>
+              <w:t>Linha 4</w:t>
+            </w:r>
+            <w:r>
+              <w:rPr>
+                <w:sz w:val="28"/>
+                <w:szCs w:val="28"/>
+              </w:rPr>
+              <w:t xml:space="preserve">: </w:t>
+            </w:r>
+            <w:r>
+              <w:rPr>
+                <w:sz w:val="28"/>
+                <w:szCs w:val="28"/>
+              </w:rPr>
+              <w:t xml:space="preserve">O ator aperta no botão “voltar”, volta para a </w:t>
             </w:r>
             <w:r>
               <w:rPr>
@@ -1047,75 +944,7 @@
                 <w:sz w:val="28"/>
                 <w:szCs w:val="28"/>
               </w:rPr>
-              <w:t>CSU01-Autenticar Usuário</w:t>
-            </w:r>
-            <w:r>
-              <w:rPr>
-                <w:sz w:val="28"/>
-                <w:szCs w:val="28"/>
-              </w:rPr>
-              <w:t>.</w:t>
-            </w:r>
-          </w:p>
-        </w:tc>
-      </w:tr>
-      <w:tr>
-        <w:trPr>
-          <w:trHeight w:val="300"/>
-        </w:trPr>
-        <w:tc>
-          <w:tcPr>
-            <w:tcW w:w="2905" w:type="dxa"/>
-            <w:tcBorders>
-              <w:top w:val="single" w:sz="4" w:space="0" w:color="auto"/>
-              <w:left w:val="single" w:sz="4" w:space="0" w:color="auto"/>
-              <w:bottom w:val="single" w:sz="4" w:space="0" w:color="auto"/>
-              <w:right w:val="single" w:sz="4" w:space="0" w:color="auto"/>
-            </w:tcBorders>
-          </w:tcPr>
-          <w:p>
-            <w:pPr>
-              <w:rPr>
-                <w:b/>
-                <w:bCs/>
-                <w:sz w:val="28"/>
-                <w:szCs w:val="28"/>
-              </w:rPr>
-            </w:pPr>
-            <w:r>
-              <w:rPr>
-                <w:b/>
-                <w:bCs/>
-                <w:sz w:val="28"/>
-                <w:szCs w:val="28"/>
-              </w:rPr>
-              <w:t>Pós-Condição</w:t>
-            </w:r>
-          </w:p>
-        </w:tc>
-        <w:tc>
-          <w:tcPr>
-            <w:tcW w:w="7425" w:type="dxa"/>
-            <w:tcBorders>
-              <w:top w:val="single" w:sz="4" w:space="0" w:color="auto"/>
-              <w:left w:val="single" w:sz="4" w:space="0" w:color="auto"/>
-              <w:bottom w:val="single" w:sz="4" w:space="0" w:color="auto"/>
-              <w:right w:val="single" w:sz="4" w:space="0" w:color="auto"/>
-            </w:tcBorders>
-          </w:tcPr>
-          <w:p>
-            <w:pPr>
-              <w:rPr>
-                <w:sz w:val="28"/>
-                <w:szCs w:val="28"/>
-              </w:rPr>
-            </w:pPr>
-            <w:r>
-              <w:rPr>
-                <w:sz w:val="28"/>
-                <w:szCs w:val="28"/>
-              </w:rPr>
-              <w:t>-</w:t>
+              <w:t>Tela 13</w:t>
             </w:r>
           </w:p>
         </w:tc>
@@ -1129,11 +958,13 @@
             <w:tcW w:w="10330" w:type="dxa"/>
             <w:gridSpan w:val="2"/>
             <w:tcBorders>
-              <w:top w:val="single" w:sz="4" w:space="0" w:color="auto"/>
-              <w:left w:val="single" w:sz="4" w:space="0" w:color="auto"/>
-              <w:bottom w:val="single" w:sz="4" w:space="0" w:color="auto"/>
-              <w:right w:val="single" w:sz="4" w:space="0" w:color="auto"/>
+              <w:top w:val="single" w:color="auto" w:sz="4" w:space="0"/>
+              <w:left w:val="single" w:color="auto" w:sz="4" w:space="0"/>
+              <w:bottom w:val="single" w:color="auto" w:sz="4" w:space="0"/>
+              <w:right w:val="single" w:color="auto" w:sz="4" w:space="0"/>
             </w:tcBorders>
+            <w:tcMar/>
+            <w:hideMark/>
           </w:tcPr>
           <w:p>
             <w:pPr>
@@ -1148,7 +979,7 @@
                 <w:b/>
                 <w:bCs/>
               </w:rPr>
-              <w:t>Fluxo Principal</w:t>
+              <w:t>Fluxo de exceção</w:t>
             </w:r>
           </w:p>
         </w:tc>
@@ -1162,162 +993,34 @@
             <w:tcW w:w="10330" w:type="dxa"/>
             <w:gridSpan w:val="2"/>
             <w:tcBorders>
-              <w:top w:val="single" w:sz="4" w:space="0" w:color="auto"/>
-              <w:left w:val="single" w:sz="4" w:space="0" w:color="auto"/>
-              <w:bottom w:val="single" w:sz="4" w:space="0" w:color="auto"/>
-              <w:right w:val="single" w:sz="4" w:space="0" w:color="auto"/>
+              <w:top w:val="single" w:color="auto" w:sz="4" w:space="0"/>
+              <w:left w:val="single" w:color="auto" w:sz="4" w:space="0"/>
+              <w:bottom w:val="single" w:color="auto" w:sz="4" w:space="0"/>
+              <w:right w:val="single" w:color="auto" w:sz="4" w:space="0"/>
             </w:tcBorders>
+            <w:tcMar/>
+            <w:hideMark/>
           </w:tcPr>
           <w:p>
-            <w:pPr>
-              <w:numPr>
-                <w:ilvl w:val="0"/>
-                <w:numId w:val="14"/>
-              </w:numPr>
-              <w:rPr>
-                <w:sz w:val="28"/>
-                <w:szCs w:val="28"/>
-              </w:rPr>
-            </w:pPr>
-            <w:r>
-              <w:rPr>
-                <w:sz w:val="28"/>
-                <w:szCs w:val="28"/>
-              </w:rPr>
-              <w:t>Ator seleciona um imóvel da tela inicial (</w:t>
-            </w:r>
-            <w:r>
-              <w:rPr>
-                <w:color w:val="FF0000"/>
-                <w:sz w:val="28"/>
-                <w:szCs w:val="28"/>
-              </w:rPr>
-              <w:t>Tela 02</w:t>
-            </w:r>
-            <w:r>
-              <w:rPr>
-                <w:color w:val="FF0000"/>
-                <w:sz w:val="28"/>
-                <w:szCs w:val="28"/>
-              </w:rPr>
-              <w:t xml:space="preserve"> - TelaInicialProprietário</w:t>
-            </w:r>
-            <w:r>
-              <w:rPr>
-                <w:sz w:val="28"/>
-                <w:szCs w:val="28"/>
-              </w:rPr>
-              <w:t>).</w:t>
-            </w:r>
-          </w:p>
-          <w:p>
-            <w:pPr>
-              <w:numPr>
-                <w:ilvl w:val="0"/>
-                <w:numId w:val="14"/>
-              </w:numPr>
-              <w:rPr>
-                <w:sz w:val="28"/>
-                <w:szCs w:val="28"/>
-              </w:rPr>
-            </w:pPr>
-            <w:r>
-              <w:rPr>
-                <w:sz w:val="28"/>
-                <w:szCs w:val="28"/>
-              </w:rPr>
-              <w:t>Ator aperta o botão “Alugar” da tela de informação do imóvel (</w:t>
-            </w:r>
-            <w:r>
-              <w:rPr>
-                <w:color w:val="FF0000"/>
-                <w:sz w:val="28"/>
-                <w:szCs w:val="28"/>
-              </w:rPr>
-              <w:t>Tela 04</w:t>
-            </w:r>
-            <w:r>
-              <w:rPr>
-                <w:color w:val="FF0000"/>
-                <w:sz w:val="28"/>
-                <w:szCs w:val="28"/>
-              </w:rPr>
-              <w:t xml:space="preserve"> - TelaInformaçõesImóvelAlugadoProprietario</w:t>
-            </w:r>
-            <w:r>
-              <w:rPr>
-                <w:sz w:val="28"/>
-                <w:szCs w:val="28"/>
-              </w:rPr>
-              <w:t>).</w:t>
-            </w:r>
-          </w:p>
-          <w:p>
-            <w:pPr>
-              <w:rPr>
-                <w:sz w:val="28"/>
-                <w:szCs w:val="28"/>
-              </w:rPr>
-            </w:pPr>
-            <w:r>
-              <w:rPr>
-                <w:sz w:val="28"/>
-                <w:szCs w:val="28"/>
-              </w:rPr>
-              <w:t>3. Sistema exibe tela para preencher o formulário com as informações do inquilino (</w:t>
-            </w:r>
-            <w:r>
-              <w:rPr>
-                <w:color w:val="FF0000"/>
-                <w:sz w:val="28"/>
-                <w:szCs w:val="28"/>
-              </w:rPr>
-              <w:t>Tela 11</w:t>
-            </w:r>
-            <w:r>
-              <w:rPr>
-                <w:color w:val="FF0000"/>
-                <w:sz w:val="28"/>
-                <w:szCs w:val="28"/>
-              </w:rPr>
-              <w:t xml:space="preserve"> – TelaAlugarImóvel</w:t>
-            </w:r>
-            <w:r>
-              <w:rPr>
-                <w:sz w:val="28"/>
-                <w:szCs w:val="28"/>
-              </w:rPr>
-              <w:t>).</w:t>
-            </w:r>
-          </w:p>
-          <w:p>
-            <w:pPr>
-              <w:rPr>
-                <w:sz w:val="28"/>
-                <w:szCs w:val="28"/>
-              </w:rPr>
-            </w:pPr>
-            <w:r>
-              <w:rPr>
-                <w:sz w:val="28"/>
-                <w:szCs w:val="28"/>
-              </w:rPr>
-              <w:t>4. Ator preenche as informações.</w:t>
-            </w:r>
-          </w:p>
-          <w:p>
-            <w:pPr>
-              <w:rPr>
-                <w:sz w:val="28"/>
-                <w:szCs w:val="28"/>
-              </w:rPr>
-            </w:pPr>
-            <w:r>
-              <w:rPr>
-                <w:sz w:val="28"/>
-                <w:szCs w:val="28"/>
-              </w:rPr>
-              <w:t>5. Após preenchimento do formulário com as informações ator aperta botão “alugar”.</w:t>
+            <w:r>
+              <w:rPr/>
+              <w:t xml:space="preserve">Linha 3. </w:t>
+            </w:r>
+            <w:r>
+              <w:rPr/>
+              <w:t xml:space="preserve">O proprietário não preenche o campo de </w:t>
+            </w:r>
+            <w:r>
+              <w:rPr/>
+              <w:t>descrever o motivo do encerramento.</w:t>
+            </w:r>
+            <w:r>
+              <w:rPr/>
+              <w:t xml:space="preserve"> O Sistema informa que o</w:t>
+            </w:r>
+            <w:r>
+              <w:rPr/>
+              <w:t xml:space="preserve"> campo de descrever o motivo do encerramento precisa ser preenchido.</w:t>
             </w:r>
           </w:p>
         </w:tc>
@@ -1335,6 +1038,16 @@
     </w:p>
     <w:p>
       <w:pPr>
+        <w:rPr>
+          <w:b/>
+          <w:bCs/>
+          <w:sz w:val="28"/>
+          <w:szCs w:val="28"/>
+        </w:rPr>
+      </w:pPr>
+    </w:p>
+    <w:p>
+      <w:pPr>
         <w:jc w:val="center"/>
       </w:pPr>
     </w:p>
@@ -1342,12 +1055,12 @@
       <w:tblPr>
         <w:tblW w:w="10548" w:type="dxa"/>
         <w:tblBorders>
-          <w:top w:val="single" w:sz="4" w:space="0" w:color="auto"/>
-          <w:left w:val="single" w:sz="4" w:space="0" w:color="auto"/>
-          <w:bottom w:val="single" w:sz="4" w:space="0" w:color="auto"/>
-          <w:right w:val="single" w:sz="4" w:space="0" w:color="auto"/>
-          <w:insideH w:val="single" w:sz="4" w:space="0" w:color="auto"/>
-          <w:insideV w:val="single" w:sz="4" w:space="0" w:color="auto"/>
+          <w:top w:val="single" w:color="auto" w:sz="4" w:space="0"/>
+          <w:left w:val="single" w:color="auto" w:sz="4" w:space="0"/>
+          <w:bottom w:val="single" w:color="auto" w:sz="4" w:space="0"/>
+          <w:right w:val="single" w:color="auto" w:sz="4" w:space="0"/>
+          <w:insideH w:val="single" w:color="auto" w:sz="4" w:space="0"/>
+          <w:insideV w:val="single" w:color="auto" w:sz="4" w:space="0"/>
         </w:tblBorders>
         <w:tblLook w:val="01E0" w:firstRow="1" w:lastRow="1" w:firstColumn="1" w:lastColumn="1" w:noHBand="0" w:noVBand="0"/>
       </w:tblPr>
@@ -1362,6 +1075,7 @@
             <w:tcW w:w="10548" w:type="dxa"/>
             <w:gridSpan w:val="3"/>
             <w:shd w:val="clear" w:color="auto" w:fill="auto"/>
+            <w:tcMar/>
           </w:tcPr>
           <w:p>
             <w:pPr>
@@ -1388,6 +1102,7 @@
           <w:tcPr>
             <w:tcW w:w="2628" w:type="dxa"/>
             <w:shd w:val="clear" w:color="auto" w:fill="auto"/>
+            <w:tcMar/>
           </w:tcPr>
           <w:p>
             <w:pPr>
@@ -1402,6 +1117,7 @@
           <w:tcPr>
             <w:tcW w:w="1800" w:type="dxa"/>
             <w:shd w:val="clear" w:color="auto" w:fill="auto"/>
+            <w:tcMar/>
           </w:tcPr>
           <w:p>
             <w:pPr>
@@ -1416,6 +1132,7 @@
           <w:tcPr>
             <w:tcW w:w="6120" w:type="dxa"/>
             <w:shd w:val="clear" w:color="auto" w:fill="auto"/>
+            <w:tcMar/>
           </w:tcPr>
           <w:p>
             <w:pPr>
@@ -1432,6 +1149,7 @@
           <w:tcPr>
             <w:tcW w:w="2628" w:type="dxa"/>
             <w:shd w:val="clear" w:color="auto" w:fill="auto"/>
+            <w:tcMar/>
           </w:tcPr>
           <w:p>
             <w:pPr>
@@ -1446,6 +1164,7 @@
           <w:tcPr>
             <w:tcW w:w="1800" w:type="dxa"/>
             <w:shd w:val="clear" w:color="auto" w:fill="auto"/>
+            <w:tcMar/>
           </w:tcPr>
           <w:p>
             <w:pPr>
@@ -1461,6 +1180,7 @@
           <w:tcPr>
             <w:tcW w:w="6120" w:type="dxa"/>
             <w:shd w:val="clear" w:color="auto" w:fill="auto"/>
+            <w:tcMar/>
           </w:tcPr>
           <w:p>
             <w:pPr>
@@ -1477,6 +1197,7 @@
           <w:tcPr>
             <w:tcW w:w="2628" w:type="dxa"/>
             <w:shd w:val="clear" w:color="auto" w:fill="auto"/>
+            <w:tcMar/>
           </w:tcPr>
           <w:p>
             <w:r>
@@ -1488,6 +1209,7 @@
           <w:tcPr>
             <w:tcW w:w="1800" w:type="dxa"/>
             <w:shd w:val="clear" w:color="auto" w:fill="auto"/>
+            <w:tcMar/>
           </w:tcPr>
           <w:p>
             <w:pPr>
@@ -1502,10 +1224,73 @@
           <w:tcPr>
             <w:tcW w:w="6120" w:type="dxa"/>
             <w:shd w:val="clear" w:color="auto" w:fill="auto"/>
+            <w:tcMar/>
           </w:tcPr>
           <w:p>
             <w:r>
               <w:t xml:space="preserve">                               Especificação das telas</w:t>
+            </w:r>
+          </w:p>
+        </w:tc>
+      </w:tr>
+      <w:tr>
+        <w:trPr>
+          <w:trHeight w:val="300"/>
+        </w:trPr>
+        <w:tc>
+          <w:tcPr>
+            <w:tcW w:w="2628" w:type="dxa"/>
+            <w:shd w:val="clear" w:color="auto" w:fill="auto"/>
+            <w:tcMar/>
+          </w:tcPr>
+          <w:p>
+            <w:pPr>
+              <w:pStyle w:val="Normal"/>
+            </w:pPr>
+            <w:r>
+              <w:rPr/>
+              <w:t xml:space="preserve">           23/07/2025</w:t>
+            </w:r>
+          </w:p>
+        </w:tc>
+        <w:tc>
+          <w:tcPr>
+            <w:tcW w:w="1800" w:type="dxa"/>
+            <w:shd w:val="clear" w:color="auto" w:fill="auto"/>
+            <w:tcMar/>
+          </w:tcPr>
+          <w:p>
+            <w:pPr>
+              <w:pStyle w:val="Normal"/>
+              <w:jc w:val="center"/>
+            </w:pPr>
+            <w:r>
+              <w:rPr/>
+              <w:t>Ana Maria</w:t>
+            </w:r>
+          </w:p>
+        </w:tc>
+        <w:tc>
+          <w:tcPr>
+            <w:tcW w:w="6120" w:type="dxa"/>
+            <w:shd w:val="clear" w:color="auto" w:fill="auto"/>
+            <w:tcMar/>
+          </w:tcPr>
+          <w:p>
+            <w:pPr>
+              <w:pStyle w:val="Normal"/>
+            </w:pPr>
+            <w:r>
+              <w:rPr/>
+              <w:t xml:space="preserve">              </w:t>
+            </w:r>
+            <w:r>
+              <w:rPr/>
+              <w:t>Sincronização com os pr</w:t>
+            </w:r>
+            <w:r>
+              <w:rPr/>
+              <w:t>otótipos de tela</w:t>
             </w:r>
           </w:p>
         </w:tc>
@@ -1517,7 +1302,7 @@
       </w:pPr>
     </w:p>
     <w:sectPr>
-      <w:pgSz w:w="11906" w:h="16838"/>
+      <w:pgSz w:w="11906" w:h="16838" w:orient="portrait"/>
       <w:pgMar w:top="1418" w:right="851" w:bottom="1418" w:left="851" w:header="709" w:footer="709" w:gutter="0"/>
       <w:cols w:space="708"/>
       <w:docGrid w:linePitch="360"/>
@@ -1544,7 +1329,7 @@
         <w:ind w:left="1474" w:hanging="340"/>
       </w:pPr>
       <w:rPr>
-        <w:rFonts w:ascii="Symbol" w:hAnsi="Symbol" w:hint="default"/>
+        <w:rFonts w:hint="default" w:ascii="Symbol" w:hAnsi="Symbol"/>
       </w:rPr>
     </w:lvl>
   </w:abstractNum>
@@ -2953,7 +2738,7 @@
   <w:docDefaults>
     <w:rPrDefault>
       <w:rPr>
-        <w:rFonts w:ascii="Times New Roman" w:eastAsia="Times New Roman" w:hAnsi="Times New Roman" w:cs="Times New Roman"/>
+        <w:rFonts w:ascii="Times New Roman" w:hAnsi="Times New Roman" w:eastAsia="Times New Roman" w:cs="Times New Roman"/>
         <w:lang w:val="pt-BR" w:eastAsia="ja-JP" w:bidi="ar-SA"/>
       </w:rPr>
     </w:rPrDefault>
@@ -3019,7 +2804,7 @@
     <w:lsdException w:name="Table Web 2" w:semiHidden="1" w:unhideWhenUsed="1"/>
     <w:lsdException w:name="Table Web 3" w:semiHidden="1" w:unhideWhenUsed="1"/>
     <w:lsdException w:name="Table Theme" w:semiHidden="1" w:unhideWhenUsed="1"/>
-    <w:lsdException w:name="Placeholder Text" w:semiHidden="1" w:uiPriority="99"/>
+    <w:lsdException w:name="Placeholder Text" w:uiPriority="99" w:semiHidden="1"/>
     <w:lsdException w:name="No Spacing" w:uiPriority="1" w:qFormat="1"/>
     <w:lsdException w:name="Light Shading" w:uiPriority="60"/>
     <w:lsdException w:name="Light List" w:uiPriority="61"/>
@@ -3041,7 +2826,7 @@
     <w:lsdException w:name="Medium Shading 1 Accent 1" w:uiPriority="63"/>
     <w:lsdException w:name="Medium Shading 2 Accent 1" w:uiPriority="64"/>
     <w:lsdException w:name="Medium List 1 Accent 1" w:uiPriority="65"/>
-    <w:lsdException w:name="Revision" w:semiHidden="1" w:uiPriority="99"/>
+    <w:lsdException w:name="Revision" w:uiPriority="99" w:semiHidden="1"/>
     <w:lsdException w:name="List Paragraph" w:uiPriority="34" w:qFormat="1"/>
     <w:lsdException w:name="Quote" w:uiPriority="29" w:qFormat="1"/>
     <w:lsdException w:name="Intense Quote" w:uiPriority="30" w:qFormat="1"/>
@@ -3128,8 +2913,8 @@
     <w:lsdException w:name="Subtle Reference" w:uiPriority="31" w:qFormat="1"/>
     <w:lsdException w:name="Intense Reference" w:uiPriority="32" w:qFormat="1"/>
     <w:lsdException w:name="Book Title" w:uiPriority="33" w:qFormat="1"/>
-    <w:lsdException w:name="Bibliography" w:semiHidden="1" w:uiPriority="37" w:unhideWhenUsed="1"/>
-    <w:lsdException w:name="TOC Heading" w:semiHidden="1" w:uiPriority="39" w:unhideWhenUsed="1" w:qFormat="1"/>
+    <w:lsdException w:name="Bibliography" w:uiPriority="37" w:semiHidden="1" w:unhideWhenUsed="1"/>
+    <w:lsdException w:name="TOC Heading" w:uiPriority="39" w:semiHidden="1" w:unhideWhenUsed="1" w:qFormat="1"/>
     <w:lsdException w:name="Plain Table 1" w:uiPriority="41"/>
     <w:lsdException w:name="Plain Table 2" w:uiPriority="42"/>
     <w:lsdException w:name="Plain Table 3" w:uiPriority="43"/>
@@ -3234,13 +3019,13 @@
     <w:lsdException w:name="List Table 5 Dark Accent 6" w:uiPriority="50"/>
     <w:lsdException w:name="List Table 6 Colorful Accent 6" w:uiPriority="51"/>
     <w:lsdException w:name="List Table 7 Colorful Accent 6" w:uiPriority="52"/>
-    <w:lsdException w:name="Mention" w:semiHidden="1" w:uiPriority="99" w:unhideWhenUsed="1"/>
-    <w:lsdException w:name="Smart Hyperlink" w:semiHidden="1" w:uiPriority="99" w:unhideWhenUsed="1"/>
-    <w:lsdException w:name="Hashtag" w:semiHidden="1" w:uiPriority="99" w:unhideWhenUsed="1"/>
-    <w:lsdException w:name="Unresolved Mention" w:semiHidden="1" w:uiPriority="99" w:unhideWhenUsed="1"/>
-    <w:lsdException w:name="Smart Link" w:semiHidden="1" w:uiPriority="99" w:unhideWhenUsed="1"/>
+    <w:lsdException w:name="Mention" w:uiPriority="99" w:semiHidden="1" w:unhideWhenUsed="1"/>
+    <w:lsdException w:name="Smart Hyperlink" w:uiPriority="99" w:semiHidden="1" w:unhideWhenUsed="1"/>
+    <w:lsdException w:name="Hashtag" w:uiPriority="99" w:semiHidden="1" w:unhideWhenUsed="1"/>
+    <w:lsdException w:name="Unresolved Mention" w:uiPriority="99" w:semiHidden="1" w:unhideWhenUsed="1"/>
+    <w:lsdException w:name="Smart Link" w:uiPriority="99" w:semiHidden="1" w:unhideWhenUsed="1"/>
   </w:latentStyles>
-  <w:style w:type="paragraph" w:default="1" w:styleId="Normal">
+  <w:style w:type="paragraph" w:styleId="Normal" w:default="1">
     <w:name w:val="Normal"/>
     <w:qFormat/>
     <w:rPr>
@@ -3283,13 +3068,13 @@
       <w:szCs w:val="20"/>
     </w:rPr>
   </w:style>
-  <w:style w:type="character" w:default="1" w:styleId="Fontepargpadro">
+  <w:style w:type="character" w:styleId="Fontepargpadro" w:default="1">
     <w:name w:val="Default Paragraph Font"/>
     <w:uiPriority w:val="1"/>
     <w:semiHidden/>
     <w:unhideWhenUsed/>
   </w:style>
-  <w:style w:type="table" w:default="1" w:styleId="Tabelanormal">
+  <w:style w:type="table" w:styleId="Tabelanormal" w:default="1">
     <w:name w:val="Normal Table"/>
     <w:uiPriority w:val="99"/>
     <w:semiHidden/>
@@ -3304,7 +3089,7 @@
       </w:tblCellMar>
     </w:tblPr>
   </w:style>
-  <w:style w:type="numbering" w:default="1" w:styleId="Semlista">
+  <w:style w:type="numbering" w:styleId="Semlista" w:default="1">
     <w:name w:val="No List"/>
     <w:uiPriority w:val="99"/>
     <w:semiHidden/>
@@ -3316,12 +3101,12 @@
     <w:rsid w:val="00A0100E"/>
     <w:tblPr>
       <w:tblBorders>
-        <w:top w:val="single" w:sz="4" w:space="0" w:color="auto"/>
-        <w:left w:val="single" w:sz="4" w:space="0" w:color="auto"/>
-        <w:bottom w:val="single" w:sz="4" w:space="0" w:color="auto"/>
-        <w:right w:val="single" w:sz="4" w:space="0" w:color="auto"/>
-        <w:insideH w:val="single" w:sz="4" w:space="0" w:color="auto"/>
-        <w:insideV w:val="single" w:sz="4" w:space="0" w:color="auto"/>
+        <w:top w:val="single" w:color="auto" w:sz="4" w:space="0"/>
+        <w:left w:val="single" w:color="auto" w:sz="4" w:space="0"/>
+        <w:bottom w:val="single" w:color="auto" w:sz="4" w:space="0"/>
+        <w:right w:val="single" w:color="auto" w:sz="4" w:space="0"/>
+        <w:insideH w:val="single" w:color="auto" w:sz="4" w:space="0"/>
+        <w:insideV w:val="single" w:color="auto" w:sz="4" w:space="0"/>
       </w:tblBorders>
     </w:tblPr>
   </w:style>
@@ -3352,7 +3137,7 @@
       <w:szCs w:val="20"/>
     </w:rPr>
   </w:style>
-  <w:style w:type="character" w:customStyle="1" w:styleId="Ttulo1Char">
+  <w:style w:type="character" w:styleId="Ttulo1Char" w:customStyle="1">
     <w:name w:val="Título 1 Char"/>
     <w:link w:val="Ttulo1"/>
     <w:rsid w:val="00455B11"/>
@@ -3361,7 +3146,7 @@
       <w:sz w:val="28"/>
     </w:rPr>
   </w:style>
-  <w:style w:type="character" w:customStyle="1" w:styleId="Ttulo2Char">
+  <w:style w:type="character" w:styleId="Ttulo2Char" w:customStyle="1">
     <w:name w:val="Título 2 Char"/>
     <w:link w:val="Ttulo2"/>
     <w:rsid w:val="00455B11"/>
@@ -3369,7 +3154,7 @@
       <w:sz w:val="28"/>
     </w:rPr>
   </w:style>
-  <w:style w:type="character" w:customStyle="1" w:styleId="RecuodecorpodetextoChar">
+  <w:style w:type="character" w:styleId="RecuodecorpodetextoChar" w:customStyle="1">
     <w:name w:val="Recuo de corpo de texto Char"/>
     <w:link w:val="Recuodecorpodetexto"/>
     <w:rsid w:val="00455B11"/>
@@ -3392,7 +3177,7 @@
 </file>
 
 <file path=word/theme/theme1.xml><?xml version="1.0" encoding="utf-8"?>
-<a:theme xmlns:a="http://schemas.openxmlformats.org/drawingml/2006/main" name="Office Theme">
+<a:theme xmlns:a="http://schemas.openxmlformats.org/drawingml/2006/main" xmlns:thm15="http://schemas.microsoft.com/office/thememl/2012/main" name="Office Theme">
   <a:themeElements>
     <a:clrScheme name="Office">
       <a:dk1>

</xml_diff>